<commit_message>
updated the work flow doc to reflect last nights activities
</commit_message>
<xml_diff>
--- a/IS330 - Database & Data Analysis/PROJECT/DOCUMENTATION/Work_Flow_Document.docx
+++ b/IS330 - Database & Data Analysis/PROJECT/DOCUMENTATION/Work_Flow_Document.docx
@@ -24,14 +24,26 @@
           <w:ilvl w:val="0"/>
           <w:numId w:val="2"/>
         </w:numPr>
-      </w:pPr>
-      <w:r>
+        <w:rPr>
+          <w:strike/>
+        </w:rPr>
+      </w:pPr>
+      <w:r>
+        <w:rPr>
+          <w:strike/>
+        </w:rPr>
         <w:t xml:space="preserve">Page Creation </w:t>
       </w:r>
       <w:r>
+        <w:rPr>
+          <w:strike/>
+        </w:rPr>
         <w:t>–</w:t>
       </w:r>
       <w:r>
+        <w:rPr>
+          <w:strike/>
+        </w:rPr>
         <w:t xml:space="preserve"> Done</w:t>
       </w:r>
     </w:p>
@@ -42,380 +54,413 @@
           <w:ilvl w:val="0"/>
           <w:numId w:val="2"/>
         </w:numPr>
-      </w:pPr>
-      <w:r>
+        <w:rPr>
+          <w:strike/>
+        </w:rPr>
+      </w:pPr>
+      <w:r>
+        <w:rPr>
+          <w:strike/>
+        </w:rPr>
+        <w:t xml:space="preserve">Page Layout </w:t>
+      </w:r>
+      <w:r>
+        <w:rPr>
+          <w:strike/>
+        </w:rPr>
+        <w:t xml:space="preserve">– </w:t>
+      </w:r>
+      <w:r>
+        <w:rPr>
+          <w:strike/>
+        </w:rPr>
+        <w:t>Done</w:t>
+      </w:r>
+    </w:p>
+    <w:p>
+      <w:pPr>
+        <w:pStyle w:val="ListParagraph"/>
+        <w:numPr>
+          <w:ilvl w:val="0"/>
+          <w:numId w:val="2"/>
+        </w:numPr>
+        <w:rPr>
+          <w:strike/>
+        </w:rPr>
+      </w:pPr>
+      <w:r>
+        <w:rPr>
+          <w:strike/>
+        </w:rPr>
+        <w:t xml:space="preserve">login authentication </w:t>
+      </w:r>
+      <w:r>
+        <w:rPr>
+          <w:strike/>
+        </w:rPr>
+        <w:t>–</w:t>
+      </w:r>
+      <w:r>
+        <w:rPr>
+          <w:strike/>
+        </w:rPr>
+        <w:t xml:space="preserve"> </w:t>
+      </w:r>
+      <w:proofErr w:type="gramStart"/>
+      <w:r>
+        <w:rPr>
+          <w:strike/>
+        </w:rPr>
+        <w:t>Done</w:t>
+      </w:r>
+      <w:proofErr w:type="gramEnd"/>
+    </w:p>
+    <w:p>
+      <w:pPr>
+        <w:pStyle w:val="ListParagraph"/>
+        <w:numPr>
+          <w:ilvl w:val="0"/>
+          <w:numId w:val="2"/>
+        </w:numPr>
+      </w:pPr>
+      <w:r>
+        <w:t xml:space="preserve">Admin Login authentication </w:t>
+      </w:r>
+      <w:proofErr w:type="gramStart"/>
+      <w:r>
+        <w:t>- ???</w:t>
+      </w:r>
+      <w:proofErr w:type="gramEnd"/>
+    </w:p>
+    <w:p>
+      <w:pPr>
+        <w:pStyle w:val="ListParagraph"/>
+        <w:numPr>
+          <w:ilvl w:val="0"/>
+          <w:numId w:val="2"/>
+        </w:numPr>
+      </w:pPr>
+      <w:r>
+        <w:t>styling</w:t>
+      </w:r>
+      <w:r>
+        <w:t xml:space="preserve"> – 29-30 November</w:t>
+      </w:r>
+    </w:p>
+    <w:p/>
+    <w:p>
+      <w:r>
+        <w:t xml:space="preserve">User is presented with choices of what actions the site can perform: Add New user, Add New series, </w:t>
+      </w:r>
+      <w:proofErr w:type="gramStart"/>
+      <w:r>
+        <w:t>Add</w:t>
+      </w:r>
+      <w:proofErr w:type="gramEnd"/>
+      <w:r>
+        <w:t xml:space="preserve"> new episodes to series, View entered series, View where the user left off in a series</w:t>
+      </w:r>
+    </w:p>
+    <w:p>
+      <w:pPr>
+        <w:ind w:firstLine="720"/>
+      </w:pPr>
+      <w:proofErr w:type="spellStart"/>
+      <w:r>
+        <w:t>main_menu.php</w:t>
+      </w:r>
+      <w:proofErr w:type="spellEnd"/>
+    </w:p>
+    <w:p>
+      <w:pPr>
+        <w:pStyle w:val="ListParagraph"/>
+        <w:numPr>
+          <w:ilvl w:val="0"/>
+          <w:numId w:val="2"/>
+        </w:numPr>
+        <w:rPr>
+          <w:strike/>
+        </w:rPr>
+      </w:pPr>
+      <w:r>
+        <w:rPr>
+          <w:strike/>
+        </w:rPr>
+        <w:t xml:space="preserve">Page Creation </w:t>
+      </w:r>
+      <w:r>
+        <w:rPr>
+          <w:strike/>
+        </w:rPr>
+        <w:t>–</w:t>
+      </w:r>
+      <w:r>
+        <w:rPr>
+          <w:strike/>
+        </w:rPr>
+        <w:t xml:space="preserve"> Done</w:t>
+      </w:r>
+    </w:p>
+    <w:p>
+      <w:pPr>
+        <w:pStyle w:val="ListParagraph"/>
+        <w:numPr>
+          <w:ilvl w:val="0"/>
+          <w:numId w:val="2"/>
+        </w:numPr>
+        <w:rPr>
+          <w:strike/>
+        </w:rPr>
+      </w:pPr>
+      <w:r>
+        <w:rPr>
+          <w:strike/>
+        </w:rPr>
         <w:t>Page Layout</w:t>
       </w:r>
       <w:r>
+        <w:rPr>
+          <w:strike/>
+        </w:rPr>
+        <w:t xml:space="preserve"> – </w:t>
+      </w:r>
+      <w:r>
+        <w:rPr>
+          <w:strike/>
+        </w:rPr>
+        <w:t>Done</w:t>
+      </w:r>
+    </w:p>
+    <w:p>
+      <w:pPr>
+        <w:pStyle w:val="ListParagraph"/>
+        <w:numPr>
+          <w:ilvl w:val="0"/>
+          <w:numId w:val="2"/>
+        </w:numPr>
+      </w:pPr>
+      <w:r>
+        <w:t>Link mapping</w:t>
+      </w:r>
+      <w:r>
+        <w:t xml:space="preserve"> – 30-31 October</w:t>
+      </w:r>
+    </w:p>
+    <w:p>
+      <w:pPr>
+        <w:pStyle w:val="ListParagraph"/>
+        <w:numPr>
+          <w:ilvl w:val="0"/>
+          <w:numId w:val="2"/>
+        </w:numPr>
+      </w:pPr>
+      <w:r>
+        <w:t>S</w:t>
+      </w:r>
+      <w:r>
+        <w:t>tyling</w:t>
+      </w:r>
+      <w:r>
+        <w:t xml:space="preserve"> – 29-30 November</w:t>
+      </w:r>
+    </w:p>
+    <w:p/>
+    <w:p>
+      <w:r>
+        <w:t>User enters a new user:</w:t>
+      </w:r>
+    </w:p>
+    <w:p>
+      <w:pPr>
+        <w:ind w:firstLine="720"/>
+      </w:pPr>
+      <w:proofErr w:type="spellStart"/>
+      <w:r>
+        <w:t>new_user.php</w:t>
+      </w:r>
+      <w:proofErr w:type="spellEnd"/>
+    </w:p>
+    <w:p>
+      <w:pPr>
+        <w:pStyle w:val="ListParagraph"/>
+        <w:numPr>
+          <w:ilvl w:val="0"/>
+          <w:numId w:val="2"/>
+        </w:numPr>
+      </w:pPr>
+      <w:r>
+        <w:t xml:space="preserve">Page Creation – </w:t>
+      </w:r>
+      <w:r>
+        <w:t>Done</w:t>
+      </w:r>
+    </w:p>
+    <w:p>
+      <w:pPr>
+        <w:pStyle w:val="ListParagraph"/>
+        <w:numPr>
+          <w:ilvl w:val="0"/>
+          <w:numId w:val="2"/>
+        </w:numPr>
+      </w:pPr>
+      <w:r>
+        <w:t>Page Layout</w:t>
+      </w:r>
+      <w:r>
+        <w:t xml:space="preserve"> – </w:t>
+      </w:r>
+      <w:r>
+        <w:t>Done</w:t>
+      </w:r>
+    </w:p>
+    <w:p>
+      <w:pPr>
+        <w:pStyle w:val="ListParagraph"/>
+        <w:numPr>
+          <w:ilvl w:val="0"/>
+          <w:numId w:val="2"/>
+        </w:numPr>
+      </w:pPr>
+      <w:r>
+        <w:t>PHP/HTML code to take form data and store into the users table</w:t>
+      </w:r>
+      <w:r>
+        <w:t xml:space="preserve"> – 8-9 </w:t>
+      </w:r>
+      <w:proofErr w:type="gramStart"/>
+      <w:r>
+        <w:t>November</w:t>
+      </w:r>
+      <w:proofErr w:type="gramEnd"/>
+    </w:p>
+    <w:p>
+      <w:pPr>
+        <w:pStyle w:val="ListParagraph"/>
+        <w:numPr>
+          <w:ilvl w:val="0"/>
+          <w:numId w:val="2"/>
+        </w:numPr>
+      </w:pPr>
+      <w:r>
+        <w:t>S</w:t>
+      </w:r>
+      <w:r>
+        <w:t>tyling</w:t>
+      </w:r>
+      <w:r>
+        <w:t xml:space="preserve"> – 29-30 November</w:t>
+      </w:r>
+    </w:p>
+    <w:p/>
+    <w:p>
+      <w:r>
+        <w:t>User enters a new Series and assigns a tag to it:</w:t>
+      </w:r>
+    </w:p>
+    <w:p>
+      <w:pPr>
+        <w:ind w:firstLine="720"/>
+      </w:pPr>
+      <w:proofErr w:type="spellStart"/>
+      <w:r>
+        <w:t>new_series.php</w:t>
+      </w:r>
+      <w:proofErr w:type="spellEnd"/>
+    </w:p>
+    <w:p>
+      <w:pPr>
+        <w:pStyle w:val="ListParagraph"/>
+        <w:numPr>
+          <w:ilvl w:val="0"/>
+          <w:numId w:val="2"/>
+        </w:numPr>
+      </w:pPr>
+      <w:r>
+        <w:t xml:space="preserve">Page Creation – </w:t>
+      </w:r>
+      <w:r>
+        <w:t>Done</w:t>
+      </w:r>
+    </w:p>
+    <w:p>
+      <w:pPr>
+        <w:pStyle w:val="ListParagraph"/>
+        <w:numPr>
+          <w:ilvl w:val="0"/>
+          <w:numId w:val="2"/>
+        </w:numPr>
+      </w:pPr>
+      <w:r>
+        <w:t>Page Layout</w:t>
+      </w:r>
+      <w:r>
+        <w:t xml:space="preserve"> – 28-29 October</w:t>
+      </w:r>
+    </w:p>
+    <w:p>
+      <w:pPr>
+        <w:pStyle w:val="ListParagraph"/>
+        <w:numPr>
+          <w:ilvl w:val="0"/>
+          <w:numId w:val="2"/>
+        </w:numPr>
+      </w:pPr>
+      <w:r>
+        <w:t>PHP/HTML code to take form data and store into the series table</w:t>
+      </w:r>
+      <w:r>
+        <w:t xml:space="preserve"> – 8-9 </w:t>
+      </w:r>
+      <w:proofErr w:type="gramStart"/>
+      <w:r>
+        <w:t>November</w:t>
+      </w:r>
+      <w:proofErr w:type="gramEnd"/>
+    </w:p>
+    <w:p>
+      <w:pPr>
+        <w:pStyle w:val="ListParagraph"/>
+        <w:numPr>
+          <w:ilvl w:val="0"/>
+          <w:numId w:val="2"/>
+        </w:numPr>
+      </w:pPr>
+      <w:r>
+        <w:t xml:space="preserve">PHP code to take form data and store in </w:t>
+      </w:r>
+      <w:proofErr w:type="spellStart"/>
+      <w:r>
+        <w:t>seriesTags</w:t>
+      </w:r>
+      <w:proofErr w:type="spellEnd"/>
+      <w:r>
         <w:t xml:space="preserve"> </w:t>
       </w:r>
-      <w:r>
-        <w:t>– 28-29 October</w:t>
-      </w:r>
-    </w:p>
-    <w:p>
-      <w:pPr>
-        <w:pStyle w:val="ListParagraph"/>
-        <w:numPr>
-          <w:ilvl w:val="0"/>
-          <w:numId w:val="2"/>
-        </w:numPr>
-      </w:pPr>
-      <w:r>
-        <w:t xml:space="preserve">login authentication </w:t>
-      </w:r>
-      <w:r>
-        <w:t>–</w:t>
-      </w:r>
+      <w:proofErr w:type="gramStart"/>
+      <w:r>
+        <w:t>table ???</w:t>
+      </w:r>
+      <w:proofErr w:type="gramEnd"/>
       <w:r>
         <w:t xml:space="preserve"> </w:t>
       </w:r>
-      <w:proofErr w:type="gramStart"/>
-      <w:r>
-        <w:t>Done</w:t>
-      </w:r>
-      <w:proofErr w:type="gramEnd"/>
-    </w:p>
-    <w:p>
-      <w:pPr>
-        <w:pStyle w:val="ListParagraph"/>
-        <w:numPr>
-          <w:ilvl w:val="0"/>
-          <w:numId w:val="2"/>
-        </w:numPr>
-      </w:pPr>
-      <w:r>
-        <w:t xml:space="preserve">Admin Login authentication </w:t>
-      </w:r>
-      <w:proofErr w:type="gramStart"/>
-      <w:r>
-        <w:t>- ???</w:t>
-      </w:r>
-      <w:proofErr w:type="gramEnd"/>
-    </w:p>
-    <w:p>
-      <w:pPr>
-        <w:pStyle w:val="ListParagraph"/>
-        <w:numPr>
-          <w:ilvl w:val="0"/>
-          <w:numId w:val="2"/>
-        </w:numPr>
-      </w:pPr>
-      <w:r>
-        <w:t>styling</w:t>
+    </w:p>
+    <w:p>
+      <w:pPr>
+        <w:pStyle w:val="ListParagraph"/>
+        <w:numPr>
+          <w:ilvl w:val="0"/>
+          <w:numId w:val="2"/>
+        </w:numPr>
+      </w:pPr>
+      <w:r>
+        <w:t>S</w:t>
+      </w:r>
+      <w:r>
+        <w:t>tyling</w:t>
       </w:r>
       <w:r>
         <w:t xml:space="preserve"> – 29-30 November</w:t>
-      </w:r>
-    </w:p>
-    <w:p/>
-    <w:p>
-      <w:r>
-        <w:t xml:space="preserve">User is presented with choices of what actions the site can perform: Add New user, Add New series, </w:t>
-      </w:r>
-      <w:proofErr w:type="gramStart"/>
-      <w:r>
-        <w:t>Add</w:t>
-      </w:r>
-      <w:proofErr w:type="gramEnd"/>
-      <w:r>
-        <w:t xml:space="preserve"> new episodes to series, View entered series, View where the user left off in a series</w:t>
-      </w:r>
-    </w:p>
-    <w:p>
-      <w:pPr>
-        <w:ind w:firstLine="720"/>
-      </w:pPr>
-      <w:proofErr w:type="spellStart"/>
-      <w:r>
-        <w:t>main_menu.php</w:t>
-      </w:r>
-      <w:proofErr w:type="spellEnd"/>
-    </w:p>
-    <w:p>
-      <w:pPr>
-        <w:pStyle w:val="ListParagraph"/>
-        <w:numPr>
-          <w:ilvl w:val="0"/>
-          <w:numId w:val="2"/>
-        </w:numPr>
-      </w:pPr>
-      <w:r>
-        <w:t xml:space="preserve">Page Creation </w:t>
-      </w:r>
-      <w:r>
-        <w:t>–</w:t>
-      </w:r>
-      <w:r>
-        <w:t xml:space="preserve"> Done</w:t>
-      </w:r>
-    </w:p>
-    <w:p>
-      <w:pPr>
-        <w:pStyle w:val="ListParagraph"/>
-        <w:numPr>
-          <w:ilvl w:val="0"/>
-          <w:numId w:val="2"/>
-        </w:numPr>
-      </w:pPr>
-      <w:r>
-        <w:t>Page Layout</w:t>
-      </w:r>
-      <w:r>
-        <w:t xml:space="preserve"> </w:t>
-      </w:r>
-      <w:r>
-        <w:t>– 28-29 October</w:t>
-      </w:r>
-    </w:p>
-    <w:p>
-      <w:pPr>
-        <w:pStyle w:val="ListParagraph"/>
-        <w:numPr>
-          <w:ilvl w:val="0"/>
-          <w:numId w:val="2"/>
-        </w:numPr>
-      </w:pPr>
-      <w:r>
-        <w:t>Link mapping</w:t>
-      </w:r>
-      <w:r>
-        <w:t xml:space="preserve"> – 30-31 October</w:t>
-      </w:r>
-    </w:p>
-    <w:p>
-      <w:pPr>
-        <w:pStyle w:val="ListParagraph"/>
-        <w:numPr>
-          <w:ilvl w:val="0"/>
-          <w:numId w:val="2"/>
-        </w:numPr>
-      </w:pPr>
-      <w:r>
-        <w:t>S</w:t>
-      </w:r>
-      <w:r>
-        <w:t>tyling</w:t>
-      </w:r>
-      <w:r>
-        <w:t xml:space="preserve"> </w:t>
-      </w:r>
-      <w:r>
-        <w:t>– 29-30 November</w:t>
-      </w:r>
-    </w:p>
-    <w:p/>
-    <w:p>
-      <w:r>
-        <w:t>User enters a new user:</w:t>
-      </w:r>
-    </w:p>
-    <w:p>
-      <w:pPr>
-        <w:ind w:firstLine="720"/>
-      </w:pPr>
-      <w:proofErr w:type="spellStart"/>
-      <w:r>
-        <w:t>new_user.php</w:t>
-      </w:r>
-      <w:proofErr w:type="spellEnd"/>
-    </w:p>
-    <w:p>
-      <w:pPr>
-        <w:pStyle w:val="ListParagraph"/>
-        <w:numPr>
-          <w:ilvl w:val="0"/>
-          <w:numId w:val="2"/>
-        </w:numPr>
-      </w:pPr>
-      <w:r>
-        <w:t>Page Creation</w:t>
-      </w:r>
-      <w:r>
-        <w:t xml:space="preserve"> – 28-29 October</w:t>
-      </w:r>
-    </w:p>
-    <w:p>
-      <w:pPr>
-        <w:pStyle w:val="ListParagraph"/>
-        <w:numPr>
-          <w:ilvl w:val="0"/>
-          <w:numId w:val="2"/>
-        </w:numPr>
-      </w:pPr>
-      <w:r>
-        <w:t>Page Layout</w:t>
-      </w:r>
-      <w:r>
-        <w:t xml:space="preserve"> </w:t>
-      </w:r>
-      <w:r>
-        <w:t>– 28-29 October</w:t>
-      </w:r>
-    </w:p>
-    <w:p>
-      <w:pPr>
-        <w:pStyle w:val="ListParagraph"/>
-        <w:numPr>
-          <w:ilvl w:val="0"/>
-          <w:numId w:val="2"/>
-        </w:numPr>
-      </w:pPr>
-      <w:r>
-        <w:t>PHP/HTML code to take form data and store into the users table</w:t>
-      </w:r>
-      <w:r>
-        <w:t xml:space="preserve"> – 8-9 </w:t>
-      </w:r>
-      <w:proofErr w:type="gramStart"/>
-      <w:r>
-        <w:t>November</w:t>
-      </w:r>
-      <w:proofErr w:type="gramEnd"/>
-    </w:p>
-    <w:p>
-      <w:pPr>
-        <w:pStyle w:val="ListParagraph"/>
-        <w:numPr>
-          <w:ilvl w:val="0"/>
-          <w:numId w:val="2"/>
-        </w:numPr>
-      </w:pPr>
-      <w:r>
-        <w:t>S</w:t>
-      </w:r>
-      <w:r>
-        <w:t>tyling</w:t>
-      </w:r>
-      <w:r>
-        <w:t xml:space="preserve"> </w:t>
-      </w:r>
-      <w:r>
-        <w:t>– 29-30 November</w:t>
-      </w:r>
-    </w:p>
-    <w:p/>
-    <w:p>
-      <w:r>
-        <w:t>User enters a new Series and assigns a tag to it:</w:t>
-      </w:r>
-    </w:p>
-    <w:p>
-      <w:pPr>
-        <w:ind w:firstLine="720"/>
-      </w:pPr>
-      <w:proofErr w:type="spellStart"/>
-      <w:r>
-        <w:t>new_series.php</w:t>
-      </w:r>
-      <w:proofErr w:type="spellEnd"/>
-    </w:p>
-    <w:p>
-      <w:pPr>
-        <w:pStyle w:val="ListParagraph"/>
-        <w:numPr>
-          <w:ilvl w:val="0"/>
-          <w:numId w:val="2"/>
-        </w:numPr>
-      </w:pPr>
-      <w:r>
-        <w:t>Page Creation</w:t>
-      </w:r>
-      <w:r>
-        <w:t xml:space="preserve"> </w:t>
-      </w:r>
-      <w:r>
-        <w:t>– 28-29 October</w:t>
-      </w:r>
-    </w:p>
-    <w:p>
-      <w:pPr>
-        <w:pStyle w:val="ListParagraph"/>
-        <w:numPr>
-          <w:ilvl w:val="0"/>
-          <w:numId w:val="2"/>
-        </w:numPr>
-      </w:pPr>
-      <w:r>
-        <w:t>Page Layout</w:t>
-      </w:r>
-      <w:r>
-        <w:t xml:space="preserve"> </w:t>
-      </w:r>
-      <w:r>
-        <w:t>– 28-29 October</w:t>
-      </w:r>
-    </w:p>
-    <w:p>
-      <w:pPr>
-        <w:pStyle w:val="ListParagraph"/>
-        <w:numPr>
-          <w:ilvl w:val="0"/>
-          <w:numId w:val="2"/>
-        </w:numPr>
-      </w:pPr>
-      <w:r>
-        <w:t>PHP/HTML code to take form data and store into the series table</w:t>
-      </w:r>
-      <w:r>
-        <w:t xml:space="preserve"> </w:t>
-      </w:r>
-      <w:r>
-        <w:t xml:space="preserve">– 8-9 </w:t>
-      </w:r>
-      <w:proofErr w:type="gramStart"/>
-      <w:r>
-        <w:t>November</w:t>
-      </w:r>
-      <w:proofErr w:type="gramEnd"/>
-    </w:p>
-    <w:p>
-      <w:pPr>
-        <w:pStyle w:val="ListParagraph"/>
-        <w:numPr>
-          <w:ilvl w:val="0"/>
-          <w:numId w:val="2"/>
-        </w:numPr>
-      </w:pPr>
-      <w:r>
-        <w:t xml:space="preserve">PHP code to take form data and store in </w:t>
-      </w:r>
-      <w:proofErr w:type="spellStart"/>
-      <w:r>
-        <w:t>seriesTags</w:t>
-      </w:r>
-      <w:proofErr w:type="spellEnd"/>
-      <w:r>
-        <w:t xml:space="preserve"> </w:t>
-      </w:r>
-      <w:proofErr w:type="gramStart"/>
-      <w:r>
-        <w:t>table ???</w:t>
-      </w:r>
-      <w:proofErr w:type="gramEnd"/>
-      <w:r>
-        <w:t xml:space="preserve"> </w:t>
-      </w:r>
-    </w:p>
-    <w:p>
-      <w:pPr>
-        <w:pStyle w:val="ListParagraph"/>
-        <w:numPr>
-          <w:ilvl w:val="0"/>
-          <w:numId w:val="2"/>
-        </w:numPr>
-      </w:pPr>
-      <w:r>
-        <w:t>S</w:t>
-      </w:r>
-      <w:r>
-        <w:t>tyling</w:t>
-      </w:r>
-      <w:r>
-        <w:t xml:space="preserve"> </w:t>
-      </w:r>
-      <w:r>
-        <w:t>– 29-30 November</w:t>
       </w:r>
     </w:p>
     <w:p/>
@@ -447,80 +492,71 @@
         </w:numPr>
       </w:pPr>
       <w:r>
-        <w:t>Page Creation</w:t>
-      </w:r>
+        <w:t>Page Creation – 28-29 October</w:t>
+      </w:r>
+    </w:p>
+    <w:p>
+      <w:pPr>
+        <w:pStyle w:val="ListParagraph"/>
+        <w:numPr>
+          <w:ilvl w:val="0"/>
+          <w:numId w:val="2"/>
+        </w:numPr>
+      </w:pPr>
+      <w:r>
+        <w:t>Page Layout</w:t>
+      </w:r>
+      <w:r>
+        <w:t xml:space="preserve"> – 28-29 October</w:t>
+      </w:r>
+    </w:p>
+    <w:p>
+      <w:pPr>
+        <w:pStyle w:val="ListParagraph"/>
+        <w:numPr>
+          <w:ilvl w:val="0"/>
+          <w:numId w:val="2"/>
+        </w:numPr>
+      </w:pPr>
+      <w:r>
+        <w:t>PHP/HTML code to take form data and store into the episodes table</w:t>
+      </w:r>
+      <w:r>
+        <w:t xml:space="preserve"> – 15-16 </w:t>
+      </w:r>
+      <w:proofErr w:type="gramStart"/>
+      <w:r>
+        <w:t>November</w:t>
+      </w:r>
+      <w:proofErr w:type="gramEnd"/>
+    </w:p>
+    <w:p>
+      <w:pPr>
+        <w:pStyle w:val="ListParagraph"/>
+        <w:numPr>
+          <w:ilvl w:val="0"/>
+          <w:numId w:val="2"/>
+        </w:numPr>
+      </w:pPr>
+      <w:r>
+        <w:t xml:space="preserve">PHP code to take form data and store in </w:t>
+      </w:r>
+      <w:proofErr w:type="spellStart"/>
+      <w:r>
+        <w:t>seriesTrackers</w:t>
+      </w:r>
+      <w:proofErr w:type="spellEnd"/>
       <w:r>
         <w:t xml:space="preserve"> </w:t>
       </w:r>
-      <w:r>
-        <w:t>– 28-29 October</w:t>
-      </w:r>
-    </w:p>
-    <w:p>
-      <w:pPr>
-        <w:pStyle w:val="ListParagraph"/>
-        <w:numPr>
-          <w:ilvl w:val="0"/>
-          <w:numId w:val="2"/>
-        </w:numPr>
-      </w:pPr>
-      <w:r>
-        <w:t>Page Layout</w:t>
-      </w:r>
+      <w:proofErr w:type="gramStart"/>
+      <w:r>
+        <w:t>table ???</w:t>
+      </w:r>
+      <w:proofErr w:type="gramEnd"/>
       <w:r>
         <w:t xml:space="preserve"> </w:t>
       </w:r>
-      <w:r>
-        <w:t>– 28-29 October</w:t>
-      </w:r>
-    </w:p>
-    <w:p>
-      <w:pPr>
-        <w:pStyle w:val="ListParagraph"/>
-        <w:numPr>
-          <w:ilvl w:val="0"/>
-          <w:numId w:val="2"/>
-        </w:numPr>
-      </w:pPr>
-      <w:r>
-        <w:t>PHP/HTML code to take form data and store into the episodes table</w:t>
-      </w:r>
-      <w:r>
-        <w:t xml:space="preserve"> – 15-16 </w:t>
-      </w:r>
-      <w:proofErr w:type="gramStart"/>
-      <w:r>
-        <w:t>November</w:t>
-      </w:r>
-      <w:proofErr w:type="gramEnd"/>
-    </w:p>
-    <w:p>
-      <w:pPr>
-        <w:pStyle w:val="ListParagraph"/>
-        <w:numPr>
-          <w:ilvl w:val="0"/>
-          <w:numId w:val="2"/>
-        </w:numPr>
-      </w:pPr>
-      <w:r>
-        <w:t xml:space="preserve">PHP code to take form data and store in </w:t>
-      </w:r>
-      <w:proofErr w:type="spellStart"/>
-      <w:r>
-        <w:t>seriesTrackers</w:t>
-      </w:r>
-      <w:proofErr w:type="spellEnd"/>
-      <w:r>
-        <w:t xml:space="preserve"> </w:t>
-      </w:r>
-      <w:proofErr w:type="gramStart"/>
-      <w:r>
-        <w:t>table ???</w:t>
-      </w:r>
-      <w:proofErr w:type="gramEnd"/>
-      <w:r>
-        <w:t xml:space="preserve"> </w:t>
-      </w:r>
     </w:p>
     <w:p>
       <w:pPr>
@@ -537,10 +573,7 @@
         <w:t>tyling</w:t>
       </w:r>
       <w:r>
-        <w:t xml:space="preserve"> </w:t>
-      </w:r>
-      <w:r>
-        <w:t>– 29-30 November</w:t>
+        <w:t xml:space="preserve"> – 29-30 November</w:t>
       </w:r>
     </w:p>
     <w:p/>
@@ -641,7 +674,19 @@
         </w:numPr>
       </w:pPr>
       <w:r>
-        <w:t xml:space="preserve">Page Creation </w:t>
+        <w:t>Page Creation – 28-29 October</w:t>
+      </w:r>
+    </w:p>
+    <w:p>
+      <w:pPr>
+        <w:pStyle w:val="ListParagraph"/>
+        <w:numPr>
+          <w:ilvl w:val="0"/>
+          <w:numId w:val="2"/>
+        </w:numPr>
+      </w:pPr>
+      <w:r>
+        <w:t xml:space="preserve">Page Layout </w:t>
       </w:r>
       <w:r>
         <w:t>– 28-29 October</w:t>
@@ -656,21 +701,6 @@
         </w:numPr>
       </w:pPr>
       <w:r>
-        <w:t xml:space="preserve">Page Layout </w:t>
-      </w:r>
-      <w:r>
-        <w:t>– 28-29 October</w:t>
-      </w:r>
-    </w:p>
-    <w:p>
-      <w:pPr>
-        <w:pStyle w:val="ListParagraph"/>
-        <w:numPr>
-          <w:ilvl w:val="0"/>
-          <w:numId w:val="2"/>
-        </w:numPr>
-      </w:pPr>
-      <w:r>
         <w:t>PHP/HTML code to change the last watched episode of a series</w:t>
       </w:r>
       <w:r>
@@ -717,10 +747,7 @@
         <w:t>tyling</w:t>
       </w:r>
       <w:r>
-        <w:t xml:space="preserve"> </w:t>
-      </w:r>
-      <w:r>
-        <w:t>– 29-30 November</w:t>
+        <w:t xml:space="preserve"> – 29-30 November</w:t>
       </w:r>
     </w:p>
     <w:p/>

</xml_diff>

<commit_message>
updated my workflow document
</commit_message>
<xml_diff>
--- a/IS330 - Database & Data Analysis/PROJECT/DOCUMENTATION/Work_Flow_Document.docx
+++ b/IS330 - Database & Data Analysis/PROJECT/DOCUMENTATION/Work_Flow_Document.docx
@@ -1,6 +1,6 @@
 
 <file path=word/document.xml><?xml version="1.0" encoding="utf-8"?>
-<w:document xmlns:wpc="http://schemas.microsoft.com/office/word/2010/wordprocessingCanvas" xmlns:cx="http://schemas.microsoft.com/office/drawing/2014/chartex" xmlns:cx1="http://schemas.microsoft.com/office/drawing/2015/9/8/chartex" xmlns:cx2="http://schemas.microsoft.com/office/drawing/2015/10/21/chartex" xmlns:cx3="http://schemas.microsoft.com/office/drawing/2016/5/9/chartex" xmlns:cx4="http://schemas.microsoft.com/office/drawing/2016/5/10/chartex" xmlns:cx5="http://schemas.microsoft.com/office/drawing/2016/5/11/chartex" xmlns:cx6="http://schemas.microsoft.com/office/drawing/2016/5/12/chartex" xmlns:cx7="http://schemas.microsoft.com/office/drawing/2016/5/13/chartex" xmlns:cx8="http://schemas.microsoft.com/office/drawing/2016/5/14/chartex" xmlns:mc="http://schemas.openxmlformats.org/markup-compatibility/2006" xmlns:aink="http://schemas.microsoft.com/office/drawing/2016/ink" xmlns:am3d="http://schemas.microsoft.com/office/drawing/2017/model3d" xmlns:o="urn:schemas-microsoft-com:office:office" xmlns:r="http://schemas.openxmlformats.org/officeDocument/2006/relationships" xmlns:m="http://schemas.openxmlformats.org/officeDocument/2006/math" xmlns:v="urn:schemas-microsoft-com:vml" xmlns:wp14="http://schemas.microsoft.com/office/word/2010/wordprocessingDrawing" xmlns:wp="http://schemas.openxmlformats.org/drawingml/2006/wordprocessingDrawing" xmlns:w10="urn:schemas-microsoft-com:office:word" xmlns:w="http://schemas.openxmlformats.org/wordprocessingml/2006/main" xmlns:w14="http://schemas.microsoft.com/office/word/2010/wordml" xmlns:w15="http://schemas.microsoft.com/office/word/2012/wordml" xmlns:w16cex="http://schemas.microsoft.com/office/word/2018/wordml/cex" xmlns:w16cid="http://schemas.microsoft.com/office/word/2016/wordml/cid" xmlns:w16="http://schemas.microsoft.com/office/word/2018/wordml" xmlns:w16sdtdh="http://schemas.microsoft.com/office/word/2020/wordml/sdtdatahash" xmlns:w16se="http://schemas.microsoft.com/office/word/2015/wordml/symex" xmlns:wpg="http://schemas.microsoft.com/office/word/2010/wordprocessingGroup" xmlns:wpi="http://schemas.microsoft.com/office/word/2010/wordprocessingInk" xmlns:wne="http://schemas.microsoft.com/office/word/2006/wordml" xmlns:wps="http://schemas.microsoft.com/office/word/2010/wordprocessingShape" mc:Ignorable="w14 w15 w16se w16cid w16 w16cex w16sdtdh wp14">
+<w:document xmlns:wpc="http://schemas.microsoft.com/office/word/2010/wordprocessingCanvas" xmlns:cx="http://schemas.microsoft.com/office/drawing/2014/chartex" xmlns:cx1="http://schemas.microsoft.com/office/drawing/2015/9/8/chartex" xmlns:cx2="http://schemas.microsoft.com/office/drawing/2015/10/21/chartex" xmlns:cx3="http://schemas.microsoft.com/office/drawing/2016/5/9/chartex" xmlns:cx4="http://schemas.microsoft.com/office/drawing/2016/5/10/chartex" xmlns:cx5="http://schemas.microsoft.com/office/drawing/2016/5/11/chartex" xmlns:cx6="http://schemas.microsoft.com/office/drawing/2016/5/12/chartex" xmlns:cx7="http://schemas.microsoft.com/office/drawing/2016/5/13/chartex" xmlns:cx8="http://schemas.microsoft.com/office/drawing/2016/5/14/chartex" xmlns:mc="http://schemas.openxmlformats.org/markup-compatibility/2006" xmlns:aink="http://schemas.microsoft.com/office/drawing/2016/ink" xmlns:am3d="http://schemas.microsoft.com/office/drawing/2017/model3d" xmlns:o="urn:schemas-microsoft-com:office:office" xmlns:oel="http://schemas.microsoft.com/office/2019/extlst" xmlns:r="http://schemas.openxmlformats.org/officeDocument/2006/relationships" xmlns:m="http://schemas.openxmlformats.org/officeDocument/2006/math" xmlns:v="urn:schemas-microsoft-com:vml" xmlns:wp14="http://schemas.microsoft.com/office/word/2010/wordprocessingDrawing" xmlns:wp="http://schemas.openxmlformats.org/drawingml/2006/wordprocessingDrawing" xmlns:w10="urn:schemas-microsoft-com:office:word" xmlns:w="http://schemas.openxmlformats.org/wordprocessingml/2006/main" xmlns:w14="http://schemas.microsoft.com/office/word/2010/wordml" xmlns:w15="http://schemas.microsoft.com/office/word/2012/wordml" xmlns:w16cex="http://schemas.microsoft.com/office/word/2018/wordml/cex" xmlns:w16cid="http://schemas.microsoft.com/office/word/2016/wordml/cid" xmlns:w16="http://schemas.microsoft.com/office/word/2018/wordml" xmlns:w16sdtdh="http://schemas.microsoft.com/office/word/2020/wordml/sdtdatahash" xmlns:w16se="http://schemas.microsoft.com/office/word/2015/wordml/symex" xmlns:wpg="http://schemas.microsoft.com/office/word/2010/wordprocessingGroup" xmlns:wpi="http://schemas.microsoft.com/office/word/2010/wordprocessingInk" xmlns:wne="http://schemas.microsoft.com/office/word/2006/wordml" xmlns:wps="http://schemas.microsoft.com/office/word/2010/wordprocessingShape" mc:Ignorable="w14 w15 w16se w16cid w16 w16cex w16sdtdh wp14">
   <w:body>
     <w:p>
       <w:r>
@@ -466,39 +466,74 @@
           <w:ilvl w:val="0"/>
           <w:numId w:val="2"/>
         </w:numPr>
-      </w:pPr>
-      <w:r>
+        <w:rPr>
+          <w:strike/>
+        </w:rPr>
+      </w:pPr>
+      <w:r>
+        <w:rPr>
+          <w:strike/>
+        </w:rPr>
         <w:t>PHP/HTML code to take form data and store into the series table</w:t>
       </w:r>
       <w:r>
-        <w:t xml:space="preserve"> – 8-9 November</w:t>
-      </w:r>
-    </w:p>
-    <w:p>
-      <w:pPr>
-        <w:pStyle w:val="ListParagraph"/>
-        <w:numPr>
-          <w:ilvl w:val="0"/>
-          <w:numId w:val="2"/>
-        </w:numPr>
-      </w:pPr>
-      <w:r>
+        <w:rPr>
+          <w:strike/>
+        </w:rPr>
+        <w:t xml:space="preserve"> – 8-9 </w:t>
+      </w:r>
+      <w:proofErr w:type="gramStart"/>
+      <w:r>
+        <w:rPr>
+          <w:strike/>
+        </w:rPr>
+        <w:t>November</w:t>
+      </w:r>
+      <w:proofErr w:type="gramEnd"/>
+    </w:p>
+    <w:p>
+      <w:pPr>
+        <w:pStyle w:val="ListParagraph"/>
+        <w:numPr>
+          <w:ilvl w:val="0"/>
+          <w:numId w:val="2"/>
+        </w:numPr>
+        <w:rPr>
+          <w:strike/>
+        </w:rPr>
+      </w:pPr>
+      <w:r>
+        <w:rPr>
+          <w:strike/>
+        </w:rPr>
         <w:t xml:space="preserve">PHP code to take form data and store in </w:t>
       </w:r>
       <w:proofErr w:type="spellStart"/>
       <w:r>
+        <w:rPr>
+          <w:strike/>
+        </w:rPr>
         <w:t>seriesTags</w:t>
       </w:r>
       <w:proofErr w:type="spellEnd"/>
       <w:r>
+        <w:rPr>
+          <w:strike/>
+        </w:rPr>
         <w:t xml:space="preserve"> </w:t>
       </w:r>
       <w:proofErr w:type="gramStart"/>
       <w:r>
+        <w:rPr>
+          <w:strike/>
+        </w:rPr>
         <w:t>table ???</w:t>
       </w:r>
       <w:proofErr w:type="gramEnd"/>
       <w:r>
+        <w:rPr>
+          <w:strike/>
+        </w:rPr>
         <w:t xml:space="preserve"> </w:t>
       </w:r>
     </w:p>
@@ -601,40 +636,146 @@
           <w:ilvl w:val="0"/>
           <w:numId w:val="2"/>
         </w:numPr>
-      </w:pPr>
-      <w:r>
+        <w:rPr>
+          <w:strike/>
+        </w:rPr>
+      </w:pPr>
+      <w:r>
+        <w:rPr>
+          <w:strike/>
+        </w:rPr>
         <w:t>PHP/HTML code to take form data and store into the episodes table</w:t>
       </w:r>
       <w:r>
-        <w:t xml:space="preserve"> – 15-16 November</w:t>
-      </w:r>
-    </w:p>
-    <w:p>
-      <w:pPr>
-        <w:pStyle w:val="ListParagraph"/>
-        <w:numPr>
-          <w:ilvl w:val="0"/>
-          <w:numId w:val="2"/>
-        </w:numPr>
-      </w:pPr>
-      <w:r>
-        <w:t xml:space="preserve">PHP code to take form data and store in </w:t>
-      </w:r>
+        <w:rPr>
+          <w:strike/>
+        </w:rPr>
+        <w:t xml:space="preserve"> – 15-16 </w:t>
+      </w:r>
+      <w:proofErr w:type="gramStart"/>
+      <w:r>
+        <w:rPr>
+          <w:strike/>
+        </w:rPr>
+        <w:t>November</w:t>
+      </w:r>
+      <w:proofErr w:type="gramEnd"/>
+    </w:p>
+    <w:p>
+      <w:pPr>
+        <w:pStyle w:val="ListParagraph"/>
+        <w:numPr>
+          <w:ilvl w:val="0"/>
+          <w:numId w:val="2"/>
+        </w:numPr>
+      </w:pPr>
+      <w:r>
+        <w:t>S</w:t>
+      </w:r>
+      <w:r>
+        <w:t>tyling</w:t>
+      </w:r>
+      <w:r>
+        <w:t xml:space="preserve"> – 29-30 November</w:t>
+      </w:r>
+    </w:p>
+    <w:p/>
+    <w:p/>
+    <w:p>
+      <w:proofErr w:type="gramStart"/>
+      <w:r>
+        <w:t>User views</w:t>
+      </w:r>
+      <w:proofErr w:type="gramEnd"/>
+      <w:r>
+        <w:t xml:space="preserve"> their own series status and where they left off. </w:t>
+      </w:r>
+    </w:p>
+    <w:p>
+      <w:pPr>
+        <w:ind w:firstLine="720"/>
+      </w:pPr>
       <w:proofErr w:type="spellStart"/>
       <w:r>
-        <w:t>seriesTrackers</w:t>
+        <w:t>series_status.php</w:t>
       </w:r>
       <w:proofErr w:type="spellEnd"/>
-      <w:r>
-        <w:t xml:space="preserve"> </w:t>
+    </w:p>
+    <w:p>
+      <w:pPr>
+        <w:pStyle w:val="ListParagraph"/>
+        <w:numPr>
+          <w:ilvl w:val="0"/>
+          <w:numId w:val="2"/>
+        </w:numPr>
+        <w:rPr>
+          <w:strike/>
+        </w:rPr>
+      </w:pPr>
+      <w:r>
+        <w:rPr>
+          <w:strike/>
+        </w:rPr>
+        <w:t>Page Creation – 28-29 October</w:t>
+      </w:r>
+    </w:p>
+    <w:p>
+      <w:pPr>
+        <w:pStyle w:val="ListParagraph"/>
+        <w:numPr>
+          <w:ilvl w:val="0"/>
+          <w:numId w:val="2"/>
+        </w:numPr>
+        <w:rPr>
+          <w:strike/>
+        </w:rPr>
+      </w:pPr>
+      <w:r>
+        <w:rPr>
+          <w:strike/>
+        </w:rPr>
+        <w:t xml:space="preserve">Page Layout </w:t>
+      </w:r>
+      <w:r>
+        <w:rPr>
+          <w:strike/>
+        </w:rPr>
+        <w:t>– 28-29 October</w:t>
+      </w:r>
+    </w:p>
+    <w:p>
+      <w:pPr>
+        <w:pStyle w:val="ListParagraph"/>
+        <w:numPr>
+          <w:ilvl w:val="0"/>
+          <w:numId w:val="2"/>
+        </w:numPr>
+      </w:pPr>
+      <w:r>
+        <w:t>PHP/HTML code to change the last watched episode of a series</w:t>
+      </w:r>
+      <w:r>
+        <w:t xml:space="preserve"> – 23-24 </w:t>
       </w:r>
       <w:proofErr w:type="gramStart"/>
       <w:r>
-        <w:t>table ???</w:t>
+        <w:t>November</w:t>
       </w:r>
       <w:proofErr w:type="gramEnd"/>
-      <w:r>
-        <w:t xml:space="preserve"> </w:t>
+    </w:p>
+    <w:p>
+      <w:pPr>
+        <w:pStyle w:val="ListParagraph"/>
+        <w:numPr>
+          <w:ilvl w:val="0"/>
+          <w:numId w:val="2"/>
+        </w:numPr>
+      </w:pPr>
+      <w:r>
+        <w:t xml:space="preserve">PHP/HTML code to display data from the series tracker table </w:t>
+      </w:r>
+      <w:r>
+        <w:t>– 23-24 November</w:t>
       </w:r>
     </w:p>
     <w:p>
@@ -655,65 +796,12 @@
         <w:t xml:space="preserve"> – 29-30 November</w:t>
       </w:r>
     </w:p>
-    <w:p/>
-    <w:p>
+    <w:p>
+      <w:pPr>
+        <w:ind w:firstLine="720"/>
+      </w:pPr>
       <w:r>
         <w:t xml:space="preserve">When the user looks at their own series tracker the option to filter by tag is given: May combine this with </w:t>
-      </w:r>
-      <w:proofErr w:type="spellStart"/>
-      <w:r>
-        <w:t>series_status.php</w:t>
-      </w:r>
-      <w:proofErr w:type="spellEnd"/>
-    </w:p>
-    <w:p>
-      <w:pPr>
-        <w:ind w:firstLine="720"/>
-      </w:pPr>
-      <w:proofErr w:type="spellStart"/>
-      <w:r>
-        <w:t>series_status_selection.php</w:t>
-      </w:r>
-      <w:proofErr w:type="spellEnd"/>
-    </w:p>
-    <w:p>
-      <w:pPr>
-        <w:pStyle w:val="ListParagraph"/>
-        <w:numPr>
-          <w:ilvl w:val="0"/>
-          <w:numId w:val="2"/>
-        </w:numPr>
-      </w:pPr>
-      <w:r>
-        <w:t xml:space="preserve">PHP/HTML code for a </w:t>
-      </w:r>
-      <w:proofErr w:type="gramStart"/>
-      <w:r>
-        <w:t>drop down</w:t>
-      </w:r>
-      <w:proofErr w:type="gramEnd"/>
-      <w:r>
-        <w:t xml:space="preserve"> menu populated with the tags for selection of a specific genre</w:t>
-      </w:r>
-    </w:p>
-    <w:p>
-      <w:pPr>
-        <w:pStyle w:val="ListParagraph"/>
-        <w:numPr>
-          <w:ilvl w:val="0"/>
-          <w:numId w:val="2"/>
-        </w:numPr>
-      </w:pPr>
-      <w:r>
-        <w:t xml:space="preserve">In its own page or maybe as a an </w:t>
-      </w:r>
-      <w:proofErr w:type="spellStart"/>
-      <w:r>
-        <w:t>add</w:t>
-      </w:r>
-      <w:proofErr w:type="spellEnd"/>
-      <w:r>
-        <w:t xml:space="preserve"> in to </w:t>
       </w:r>
       <w:proofErr w:type="spellStart"/>
       <w:proofErr w:type="gramStart"/>
@@ -721,120 +809,120 @@
         <w:t>series_status.php</w:t>
       </w:r>
       <w:proofErr w:type="spellEnd"/>
+      <w:proofErr w:type="gramEnd"/>
+    </w:p>
+    <w:p>
+      <w:pPr>
+        <w:ind w:left="360" w:firstLine="720"/>
+      </w:pPr>
+      <w:proofErr w:type="spellStart"/>
+      <w:r>
+        <w:t>series_status_selection.php</w:t>
+      </w:r>
+      <w:proofErr w:type="spellEnd"/>
+    </w:p>
+    <w:p>
+      <w:pPr>
+        <w:pStyle w:val="ListParagraph"/>
+        <w:numPr>
+          <w:ilvl w:val="0"/>
+          <w:numId w:val="2"/>
+        </w:numPr>
+      </w:pPr>
+      <w:r>
+        <w:t xml:space="preserve">PHP/HTML code for a </w:t>
+      </w:r>
+      <w:proofErr w:type="gramStart"/>
+      <w:r>
+        <w:t>drop down</w:t>
+      </w:r>
+      <w:proofErr w:type="gramEnd"/>
+      <w:r>
+        <w:t xml:space="preserve"> menu populated with the tags for selection of a specific genre</w:t>
+      </w:r>
+    </w:p>
+    <w:p>
+      <w:pPr>
+        <w:pStyle w:val="ListParagraph"/>
+        <w:numPr>
+          <w:ilvl w:val="0"/>
+          <w:numId w:val="2"/>
+        </w:numPr>
+      </w:pPr>
+      <w:r>
+        <w:t xml:space="preserve">In its own page or maybe as a an </w:t>
+      </w:r>
+      <w:proofErr w:type="spellStart"/>
+      <w:r>
+        <w:t>add</w:t>
+      </w:r>
+      <w:proofErr w:type="spellEnd"/>
+      <w:r>
+        <w:t xml:space="preserve"> in to </w:t>
+      </w:r>
+      <w:proofErr w:type="spellStart"/>
+      <w:proofErr w:type="gramStart"/>
+      <w:r>
+        <w:t>series_status.php</w:t>
+      </w:r>
+      <w:proofErr w:type="spellEnd"/>
       <w:r>
         <w:t xml:space="preserve"> ???</w:t>
       </w:r>
       <w:proofErr w:type="gramEnd"/>
     </w:p>
+    <w:p>
+      <w:pPr>
+        <w:ind w:left="720"/>
+      </w:pPr>
+    </w:p>
     <w:p/>
     <w:p>
       <w:r>
-        <w:t xml:space="preserve">User views their own series status and where they left off. </w:t>
-      </w:r>
-    </w:p>
-    <w:p>
-      <w:pPr>
-        <w:ind w:firstLine="720"/>
-      </w:pPr>
+        <w:t>Stretch goals:</w:t>
+      </w:r>
+    </w:p>
+    <w:p>
+      <w:pPr>
+        <w:pStyle w:val="ListParagraph"/>
+        <w:numPr>
+          <w:ilvl w:val="0"/>
+          <w:numId w:val="2"/>
+        </w:numPr>
+      </w:pPr>
+      <w:r>
+        <w:t xml:space="preserve">Allow </w:t>
+      </w:r>
       <w:proofErr w:type="spellStart"/>
       <w:r>
-        <w:t>series_status.php</w:t>
+        <w:t>new_episode.php</w:t>
       </w:r>
       <w:proofErr w:type="spellEnd"/>
-    </w:p>
-    <w:p>
-      <w:pPr>
-        <w:pStyle w:val="ListParagraph"/>
-        <w:numPr>
-          <w:ilvl w:val="0"/>
-          <w:numId w:val="2"/>
-        </w:numPr>
-      </w:pPr>
-      <w:r>
-        <w:t>Page Creation – 28-29 October</w:t>
-      </w:r>
-    </w:p>
-    <w:p>
-      <w:pPr>
-        <w:pStyle w:val="ListParagraph"/>
-        <w:numPr>
-          <w:ilvl w:val="0"/>
-          <w:numId w:val="2"/>
-        </w:numPr>
-      </w:pPr>
-      <w:r>
-        <w:t xml:space="preserve">Page Layout </w:t>
-      </w:r>
-      <w:r>
-        <w:t>– 28-29 October</w:t>
-      </w:r>
-    </w:p>
-    <w:p>
-      <w:pPr>
-        <w:pStyle w:val="ListParagraph"/>
-        <w:numPr>
-          <w:ilvl w:val="0"/>
-          <w:numId w:val="2"/>
-        </w:numPr>
-      </w:pPr>
-      <w:r>
-        <w:t>PHP/HTML code to change the last watched episode of a series</w:t>
-      </w:r>
-      <w:r>
-        <w:t xml:space="preserve"> – 23-24 November</w:t>
-      </w:r>
-    </w:p>
-    <w:p>
-      <w:pPr>
-        <w:pStyle w:val="ListParagraph"/>
-        <w:numPr>
-          <w:ilvl w:val="0"/>
-          <w:numId w:val="2"/>
-        </w:numPr>
-      </w:pPr>
-      <w:r>
-        <w:t xml:space="preserve">PHP/HTML code to display data from the series tracker table </w:t>
-      </w:r>
-      <w:r>
-        <w:t>– 23-24 November</w:t>
-      </w:r>
-    </w:p>
-    <w:p>
-      <w:pPr>
-        <w:pStyle w:val="ListParagraph"/>
-        <w:numPr>
-          <w:ilvl w:val="0"/>
-          <w:numId w:val="2"/>
-        </w:numPr>
-      </w:pPr>
-      <w:r>
-        <w:t>S</w:t>
-      </w:r>
-      <w:r>
-        <w:t>tyling</w:t>
-      </w:r>
-      <w:r>
-        <w:t xml:space="preserve"> – 29-30 November</w:t>
-      </w:r>
-    </w:p>
-    <w:p/>
-    <w:p/>
-    <w:p>
-      <w:r>
-        <w:t>Stretch goals:</w:t>
-      </w:r>
-    </w:p>
-    <w:p>
-      <w:pPr>
-        <w:pStyle w:val="ListParagraph"/>
-        <w:numPr>
-          <w:ilvl w:val="0"/>
-          <w:numId w:val="2"/>
-        </w:numPr>
-      </w:pPr>
-      <w:r>
-        <w:t>Delete/Edit a user</w:t>
-      </w:r>
+      <w:r>
+        <w:t xml:space="preserve"> to take in and store multiple episodes into the database at the same </w:t>
+      </w:r>
+      <w:proofErr w:type="gramStart"/>
+      <w:r>
+        <w:t>time</w:t>
+      </w:r>
+      <w:proofErr w:type="gramEnd"/>
+    </w:p>
+    <w:p>
+      <w:pPr>
+        <w:pStyle w:val="ListParagraph"/>
+        <w:numPr>
+          <w:ilvl w:val="0"/>
+          <w:numId w:val="2"/>
+        </w:numPr>
+      </w:pPr>
+      <w:r>
+        <w:t xml:space="preserve">Delete/Edit a </w:t>
+      </w:r>
+      <w:proofErr w:type="gramStart"/>
+      <w:r>
+        <w:t>user</w:t>
+      </w:r>
+      <w:proofErr w:type="gramEnd"/>
     </w:p>
     <w:p>
       <w:pPr>
@@ -883,7 +971,7 @@
 </file>
 
 <file path=word/numbering.xml><?xml version="1.0" encoding="utf-8"?>
-<w:numbering xmlns:wpc="http://schemas.microsoft.com/office/word/2010/wordprocessingCanvas" xmlns:cx="http://schemas.microsoft.com/office/drawing/2014/chartex" xmlns:cx1="http://schemas.microsoft.com/office/drawing/2015/9/8/chartex" xmlns:cx2="http://schemas.microsoft.com/office/drawing/2015/10/21/chartex" xmlns:cx3="http://schemas.microsoft.com/office/drawing/2016/5/9/chartex" xmlns:cx4="http://schemas.microsoft.com/office/drawing/2016/5/10/chartex" xmlns:cx5="http://schemas.microsoft.com/office/drawing/2016/5/11/chartex" xmlns:cx6="http://schemas.microsoft.com/office/drawing/2016/5/12/chartex" xmlns:cx7="http://schemas.microsoft.com/office/drawing/2016/5/13/chartex" xmlns:cx8="http://schemas.microsoft.com/office/drawing/2016/5/14/chartex" xmlns:mc="http://schemas.openxmlformats.org/markup-compatibility/2006" xmlns:aink="http://schemas.microsoft.com/office/drawing/2016/ink" xmlns:am3d="http://schemas.microsoft.com/office/drawing/2017/model3d" xmlns:o="urn:schemas-microsoft-com:office:office" xmlns:r="http://schemas.openxmlformats.org/officeDocument/2006/relationships" xmlns:m="http://schemas.openxmlformats.org/officeDocument/2006/math" xmlns:v="urn:schemas-microsoft-com:vml" xmlns:wp14="http://schemas.microsoft.com/office/word/2010/wordprocessingDrawing" xmlns:wp="http://schemas.openxmlformats.org/drawingml/2006/wordprocessingDrawing" xmlns:w10="urn:schemas-microsoft-com:office:word" xmlns:w="http://schemas.openxmlformats.org/wordprocessingml/2006/main" xmlns:w14="http://schemas.microsoft.com/office/word/2010/wordml" xmlns:w15="http://schemas.microsoft.com/office/word/2012/wordml" xmlns:w16cex="http://schemas.microsoft.com/office/word/2018/wordml/cex" xmlns:w16cid="http://schemas.microsoft.com/office/word/2016/wordml/cid" xmlns:w16="http://schemas.microsoft.com/office/word/2018/wordml" xmlns:w16sdtdh="http://schemas.microsoft.com/office/word/2020/wordml/sdtdatahash" xmlns:w16se="http://schemas.microsoft.com/office/word/2015/wordml/symex" xmlns:wpg="http://schemas.microsoft.com/office/word/2010/wordprocessingGroup" xmlns:wpi="http://schemas.microsoft.com/office/word/2010/wordprocessingInk" xmlns:wne="http://schemas.microsoft.com/office/word/2006/wordml" xmlns:wps="http://schemas.microsoft.com/office/word/2010/wordprocessingShape" mc:Ignorable="w14 w15 w16se w16cid w16 w16cex w16sdtdh wp14">
+<w:numbering xmlns:wpc="http://schemas.microsoft.com/office/word/2010/wordprocessingCanvas" xmlns:cx="http://schemas.microsoft.com/office/drawing/2014/chartex" xmlns:cx1="http://schemas.microsoft.com/office/drawing/2015/9/8/chartex" xmlns:cx2="http://schemas.microsoft.com/office/drawing/2015/10/21/chartex" xmlns:cx3="http://schemas.microsoft.com/office/drawing/2016/5/9/chartex" xmlns:cx4="http://schemas.microsoft.com/office/drawing/2016/5/10/chartex" xmlns:cx5="http://schemas.microsoft.com/office/drawing/2016/5/11/chartex" xmlns:cx6="http://schemas.microsoft.com/office/drawing/2016/5/12/chartex" xmlns:cx7="http://schemas.microsoft.com/office/drawing/2016/5/13/chartex" xmlns:cx8="http://schemas.microsoft.com/office/drawing/2016/5/14/chartex" xmlns:mc="http://schemas.openxmlformats.org/markup-compatibility/2006" xmlns:aink="http://schemas.microsoft.com/office/drawing/2016/ink" xmlns:am3d="http://schemas.microsoft.com/office/drawing/2017/model3d" xmlns:o="urn:schemas-microsoft-com:office:office" xmlns:oel="http://schemas.microsoft.com/office/2019/extlst" xmlns:r="http://schemas.openxmlformats.org/officeDocument/2006/relationships" xmlns:m="http://schemas.openxmlformats.org/officeDocument/2006/math" xmlns:v="urn:schemas-microsoft-com:vml" xmlns:wp14="http://schemas.microsoft.com/office/word/2010/wordprocessingDrawing" xmlns:wp="http://schemas.openxmlformats.org/drawingml/2006/wordprocessingDrawing" xmlns:w10="urn:schemas-microsoft-com:office:word" xmlns:w="http://schemas.openxmlformats.org/wordprocessingml/2006/main" xmlns:w14="http://schemas.microsoft.com/office/word/2010/wordml" xmlns:w15="http://schemas.microsoft.com/office/word/2012/wordml" xmlns:w16cex="http://schemas.microsoft.com/office/word/2018/wordml/cex" xmlns:w16cid="http://schemas.microsoft.com/office/word/2016/wordml/cid" xmlns:w16="http://schemas.microsoft.com/office/word/2018/wordml" xmlns:w16sdtdh="http://schemas.microsoft.com/office/word/2020/wordml/sdtdatahash" xmlns:w16se="http://schemas.microsoft.com/office/word/2015/wordml/symex" xmlns:wpg="http://schemas.microsoft.com/office/word/2010/wordprocessingGroup" xmlns:wpi="http://schemas.microsoft.com/office/word/2010/wordprocessingInk" xmlns:wne="http://schemas.microsoft.com/office/word/2006/wordml" xmlns:wps="http://schemas.microsoft.com/office/word/2010/wordprocessingShape" mc:Ignorable="w14 w15 w16se w16cid w16 w16cex w16sdtdh wp14">
   <w:abstractNum w:abstractNumId="0" w15:restartNumberingAfterBreak="0">
     <w:nsid w:val="71F06694"/>
     <w:multiLevelType w:val="hybridMultilevel"/>
@@ -1108,10 +1196,10 @@
       </w:rPr>
     </w:lvl>
   </w:abstractNum>
-  <w:num w:numId="1">
+  <w:num w:numId="1" w16cid:durableId="1529685514">
     <w:abstractNumId w:val="0"/>
   </w:num>
-  <w:num w:numId="2">
+  <w:num w:numId="2" w16cid:durableId="1907108237">
     <w:abstractNumId w:val="1"/>
   </w:num>
 </w:numbering>

</xml_diff>